<commit_message>
Further work on Interim Report
Worked on research section as well as rephrasing certain parts.
Added more references.
</commit_message>
<xml_diff>
--- a/Interim Report.docx
+++ b/Interim Report.docx
@@ -1528,6 +1528,7 @@
           <w:dataBinding w:prefixMappings="xmlns:ns0='http://schemas.openxmlformats.org/package/2006/metadata/core-properties' xmlns:ns1='http://purl.org/dc/elements/1.1/'" w:xpath="/ns0:coreProperties[1]/ns1:subject[1]" w:storeItemID="{6C3C8BC8-F283-45AE-878A-BAB7291924A1}"/>
           <w:text/>
         </w:sdtPr>
+        <w:sdtEndPr/>
         <w:sdtContent>
           <w:r>
             <w:rPr>
@@ -1873,6 +1874,7 @@
           <w:id w:val="-364361423"/>
           <w:citation/>
         </w:sdtPr>
+        <w:sdtEndPr/>
         <w:sdtContent>
           <w:r>
             <w:fldChar w:fldCharType="begin"/>
@@ -1984,7 +1986,7 @@
         <w:jc w:val="both"/>
       </w:pPr>
       <w:r>
-        <w:t>What are User Preferences?</w:t>
+        <w:t>User Preferences</w:t>
       </w:r>
     </w:p>
     <w:p>
@@ -2000,17 +2002,143 @@
         <w:jc w:val="both"/>
       </w:pPr>
       <w:r>
-        <w:t>These are usually options selected by users in order to simplify or enhance their experience while using a software program.</w:t>
-      </w:r>
+        <w:t>Another term frequently used</w:t>
+      </w:r>
+      <w:r>
+        <w:t xml:space="preserve"> for the type of study</w:t>
+      </w:r>
+      <w:r>
+        <w:t xml:space="preserve"> is “User Profiling”. A user profile has been defined as </w:t>
+      </w:r>
+      <w:r>
+        <w:t>the description of the user interests,</w:t>
+      </w:r>
+      <w:r>
+        <w:t xml:space="preserve"> </w:t>
+      </w:r>
+      <w:r>
+        <w:t>characteristics, behavio</w:t>
+      </w:r>
+      <w:r>
+        <w:t>u</w:t>
+      </w:r>
+      <w:r>
+        <w:t xml:space="preserve">rs, and </w:t>
+      </w:r>
+      <w:r>
+        <w:lastRenderedPageBreak/>
+        <w:t>preferences.</w:t>
+      </w:r>
+      <w:r>
+        <w:t xml:space="preserve"> </w:t>
+      </w:r>
+      <w:r>
+        <w:t>User profiling</w:t>
+      </w:r>
+      <w:r>
+        <w:t xml:space="preserve"> </w:t>
+      </w:r>
+      <w:r>
+        <w:t>is the practice of gathering, organizing, and interpreting the</w:t>
+      </w:r>
+      <w:r>
+        <w:t xml:space="preserve"> </w:t>
+      </w:r>
+      <w:r>
+        <w:t>user profile information.</w:t>
+      </w:r>
+      <w:sdt>
+        <w:sdtPr>
+          <w:id w:val="357251032"/>
+          <w:citation/>
+        </w:sdtPr>
+        <w:sdtContent>
+          <w:r>
+            <w:fldChar w:fldCharType="begin"/>
+          </w:r>
+          <w:r>
+            <w:instrText xml:space="preserve"> CITATION God05 \l 6153 </w:instrText>
+          </w:r>
+          <w:r>
+            <w:fldChar w:fldCharType="separate"/>
+          </w:r>
+          <w:r>
+            <w:rPr>
+              <w:noProof/>
+            </w:rPr>
+            <w:t xml:space="preserve"> </w:t>
+          </w:r>
+          <w:r>
+            <w:rPr>
+              <w:noProof/>
+            </w:rPr>
+            <w:t>(Godoy &amp; Amandi, 2005)</w:t>
+          </w:r>
+          <w:r>
+            <w:fldChar w:fldCharType="end"/>
+          </w:r>
+        </w:sdtContent>
+      </w:sdt>
     </w:p>
     <w:p>
       <w:pPr>
         <w:jc w:val="both"/>
       </w:pPr>
       <w:r>
-        <w:lastRenderedPageBreak/>
+        <w:t xml:space="preserve">These are </w:t>
+      </w:r>
+      <w:r>
+        <w:t>frequently</w:t>
+      </w:r>
+      <w:r>
+        <w:t xml:space="preserve"> options selected by users in order to simplify or enhance their experience while using a software program.</w:t>
+      </w:r>
+      <w:r>
+        <w:t xml:space="preserve"> </w:t>
+      </w:r>
+      <w:r>
         <w:t>Explicitly defined examples include simple alterations such as colour, font, or language as well as more advanced modifications such as key-binding or behavioural changes.</w:t>
       </w:r>
+    </w:p>
+    <w:p>
+      <w:pPr>
+        <w:jc w:val="both"/>
+      </w:pPr>
+      <w:r>
+        <w:t>A common example of implicit information gathering would be the use of link personalisation to recommend items based on buying history or ratings by e-commerce applications. This is detailed further in</w:t>
+      </w:r>
+      <w:sdt>
+        <w:sdtPr>
+          <w:id w:val="1697345124"/>
+          <w:citation/>
+        </w:sdtPr>
+        <w:sdtContent>
+          <w:r>
+            <w:fldChar w:fldCharType="begin"/>
+          </w:r>
+          <w:r>
+            <w:instrText xml:space="preserve"> CITATION Ros01 \l 6153 </w:instrText>
+          </w:r>
+          <w:r>
+            <w:fldChar w:fldCharType="separate"/>
+          </w:r>
+          <w:r>
+            <w:rPr>
+              <w:noProof/>
+            </w:rPr>
+            <w:t xml:space="preserve"> </w:t>
+          </w:r>
+          <w:r>
+            <w:rPr>
+              <w:noProof/>
+            </w:rPr>
+            <w:t>(Rossi, et al., 2001)</w:t>
+          </w:r>
+          <w:r>
+            <w:fldChar w:fldCharType="end"/>
+          </w:r>
+        </w:sdtContent>
+      </w:sdt>
     </w:p>
     <w:p>
       <w:pPr>
@@ -2146,7 +2274,11 @@
         <w:t xml:space="preserve"> </w:t>
       </w:r>
       <w:r>
-        <w:t xml:space="preserve">along with a summary of the initial findings, while </w:t>
+        <w:t xml:space="preserve">along </w:t>
+      </w:r>
+      <w:r>
+        <w:lastRenderedPageBreak/>
+        <w:t xml:space="preserve">with a summary of the initial findings, while </w:t>
       </w:r>
       <w:r>
         <w:rPr>
@@ -2185,7 +2317,6 @@
         <w:jc w:val="both"/>
       </w:pPr>
       <w:r>
-        <w:lastRenderedPageBreak/>
         <w:t xml:space="preserve">2.1 </w:t>
       </w:r>
       <w:r>
@@ -2196,9 +2327,20 @@
       <w:pPr>
         <w:jc w:val="both"/>
       </w:pPr>
+      <w:r>
+        <w:t>An important part of the project is the research and reasoning behind any decisions made. Numerous studies and papers exist in similar fields and these were consulted during the initial stages of the project. A number of papers were supplied by the supervisor and through the use of Google Scholar, more papers were found. These papers were viewed using the University of Limerick Library’s services, and the books used for studying were also borrowed from the library.</w:t>
+      </w:r>
     </w:p>
     <w:p>
       <w:pPr>
+        <w:jc w:val="both"/>
+      </w:pPr>
+      <w:r>
+        <w:t xml:space="preserve">A large portion of the first semester was spent researching the topic and forming possible ideas for the project. </w:t>
+      </w:r>
+    </w:p>
+    <w:p>
+      <w:pPr>
         <w:pStyle w:val="Heading1"/>
         <w:jc w:val="both"/>
       </w:pPr>
@@ -2213,9 +2355,316 @@
       <w:pPr>
         <w:jc w:val="both"/>
       </w:pPr>
+      <w:r>
+        <w:t xml:space="preserve">The initial papers consulted were </w:t>
+      </w:r>
+      <w:r>
+        <w:rPr>
+          <w:i/>
+        </w:rPr>
+        <w:t xml:space="preserve">Creating Evolving User </w:t>
+      </w:r>
+      <w:proofErr w:type="spellStart"/>
+      <w:r>
+        <w:rPr>
+          <w:i/>
+        </w:rPr>
+        <w:t>Behavior</w:t>
+      </w:r>
+      <w:proofErr w:type="spellEnd"/>
+      <w:r>
+        <w:rPr>
+          <w:i/>
+        </w:rPr>
+        <w:t xml:space="preserve"> Profiles Automatically</w:t>
+      </w:r>
+      <w:sdt>
+        <w:sdtPr>
+          <w:rPr>
+            <w:i/>
+          </w:rPr>
+          <w:id w:val="-1821185537"/>
+          <w:citation/>
+        </w:sdtPr>
+        <w:sdtContent>
+          <w:r>
+            <w:rPr>
+              <w:i/>
+            </w:rPr>
+            <w:fldChar w:fldCharType="begin"/>
+          </w:r>
+          <w:r>
+            <w:rPr>
+              <w:i/>
+            </w:rPr>
+            <w:instrText xml:space="preserve"> CITATION Igl12 \l 6153 </w:instrText>
+          </w:r>
+          <w:r>
+            <w:rPr>
+              <w:i/>
+            </w:rPr>
+            <w:fldChar w:fldCharType="separate"/>
+          </w:r>
+          <w:r>
+            <w:rPr>
+              <w:i/>
+              <w:noProof/>
+            </w:rPr>
+            <w:t xml:space="preserve"> </w:t>
+          </w:r>
+          <w:r>
+            <w:rPr>
+              <w:noProof/>
+            </w:rPr>
+            <w:t>(Iglesias, et al., 2012)</w:t>
+          </w:r>
+          <w:r>
+            <w:rPr>
+              <w:i/>
+            </w:rPr>
+            <w:fldChar w:fldCharType="end"/>
+          </w:r>
+        </w:sdtContent>
+      </w:sdt>
+      <w:r>
+        <w:t xml:space="preserve"> and</w:t>
+      </w:r>
+      <w:r>
+        <w:t xml:space="preserve"> </w:t>
+      </w:r>
+      <w:r>
+        <w:rPr>
+          <w:i/>
+        </w:rPr>
+        <w:t xml:space="preserve">Preference Mining: A Novel Approach on Mining User Preferences for Personalized Applications </w:t>
+      </w:r>
+      <w:sdt>
+        <w:sdtPr>
+          <w:rPr>
+            <w:i/>
+          </w:rPr>
+          <w:id w:val="-373164578"/>
+          <w:citation/>
+        </w:sdtPr>
+        <w:sdtContent>
+          <w:r>
+            <w:rPr>
+              <w:i/>
+            </w:rPr>
+            <w:fldChar w:fldCharType="begin"/>
+          </w:r>
+          <w:r>
+            <w:rPr>
+              <w:i/>
+            </w:rPr>
+            <w:instrText xml:space="preserve"> CITATION Hol03 \l 6153 </w:instrText>
+          </w:r>
+          <w:r>
+            <w:rPr>
+              <w:i/>
+            </w:rPr>
+            <w:fldChar w:fldCharType="separate"/>
+          </w:r>
+          <w:r>
+            <w:rPr>
+              <w:noProof/>
+            </w:rPr>
+            <w:t>(Holland, et al., 2003)</w:t>
+          </w:r>
+          <w:r>
+            <w:rPr>
+              <w:i/>
+            </w:rPr>
+            <w:fldChar w:fldCharType="end"/>
+          </w:r>
+        </w:sdtContent>
+      </w:sdt>
+      <w:r>
+        <w:t xml:space="preserve">, among others. These papers were useful in detailing proper </w:t>
+      </w:r>
+      <w:r>
+        <w:t>recording technique as well as showing previous studies in order to form an idea.</w:t>
+      </w:r>
     </w:p>
     <w:p>
       <w:pPr>
+        <w:jc w:val="both"/>
+      </w:pPr>
+      <w:r>
+        <w:t>These papers…</w:t>
+      </w:r>
+    </w:p>
+    <w:p>
+      <w:pPr>
+        <w:jc w:val="both"/>
+        <w:rPr>
+          <w:i/>
+        </w:rPr>
+      </w:pPr>
+      <w:r>
+        <w:t xml:space="preserve">References from these papers were consulted for further reading material. Google Scholar was also consulted to find more recent papers referencing these sources. These efforts led me to </w:t>
+      </w:r>
+      <w:r>
+        <w:rPr>
+          <w:i/>
+        </w:rPr>
+        <w:t>Detecting innovative topics based on user-interest ontology</w:t>
+      </w:r>
+      <w:sdt>
+        <w:sdtPr>
+          <w:rPr>
+            <w:i/>
+          </w:rPr>
+          <w:id w:val="-1700381484"/>
+          <w:citation/>
+        </w:sdtPr>
+        <w:sdtContent>
+          <w:r>
+            <w:rPr>
+              <w:i/>
+            </w:rPr>
+            <w:fldChar w:fldCharType="begin"/>
+          </w:r>
+          <w:r>
+            <w:instrText xml:space="preserve">CITATION Mak09 \l 6153 </w:instrText>
+          </w:r>
+          <w:r>
+            <w:rPr>
+              <w:i/>
+            </w:rPr>
+            <w:fldChar w:fldCharType="separate"/>
+          </w:r>
+          <w:r>
+            <w:rPr>
+              <w:noProof/>
+            </w:rPr>
+            <w:t xml:space="preserve"> </w:t>
+          </w:r>
+          <w:r>
+            <w:rPr>
+              <w:noProof/>
+            </w:rPr>
+            <w:t>(Nakatsuji, et al., 2009)</w:t>
+          </w:r>
+          <w:r>
+            <w:rPr>
+              <w:i/>
+            </w:rPr>
+            <w:fldChar w:fldCharType="end"/>
+          </w:r>
+        </w:sdtContent>
+      </w:sdt>
+      <w:r>
+        <w:rPr>
+          <w:i/>
+        </w:rPr>
+        <w:t xml:space="preserve"> </w:t>
+      </w:r>
+      <w:r>
+        <w:t xml:space="preserve"> and </w:t>
+      </w:r>
+      <w:r>
+        <w:rPr>
+          <w:i/>
+        </w:rPr>
+        <w:t>User Preference Mining Techniques</w:t>
+      </w:r>
+      <w:r>
+        <w:rPr>
+          <w:i/>
+        </w:rPr>
+        <w:t xml:space="preserve"> </w:t>
+      </w:r>
+      <w:r>
+        <w:rPr>
+          <w:i/>
+        </w:rPr>
+        <w:t>for Personalized Applications</w:t>
+      </w:r>
+      <w:sdt>
+        <w:sdtPr>
+          <w:rPr>
+            <w:i/>
+          </w:rPr>
+          <w:id w:val="1550639418"/>
+          <w:citation/>
+        </w:sdtPr>
+        <w:sdtContent>
+          <w:r>
+            <w:rPr>
+              <w:i/>
+            </w:rPr>
+            <w:fldChar w:fldCharType="begin"/>
+          </w:r>
+          <w:r>
+            <w:rPr>
+              <w:i/>
+            </w:rPr>
+            <w:instrText xml:space="preserve"> CITATION Hol04 \l 6153 </w:instrText>
+          </w:r>
+          <w:r>
+            <w:rPr>
+              <w:i/>
+            </w:rPr>
+            <w:fldChar w:fldCharType="separate"/>
+          </w:r>
+          <w:r>
+            <w:rPr>
+              <w:i/>
+              <w:noProof/>
+            </w:rPr>
+            <w:t xml:space="preserve"> </w:t>
+          </w:r>
+          <w:r>
+            <w:rPr>
+              <w:noProof/>
+            </w:rPr>
+            <w:t>(Holland &amp; Kießling, 2004)</w:t>
+          </w:r>
+          <w:r>
+            <w:rPr>
+              <w:i/>
+            </w:rPr>
+            <w:fldChar w:fldCharType="end"/>
+          </w:r>
+        </w:sdtContent>
+      </w:sdt>
+      <w:r>
+        <w:rPr>
+          <w:i/>
+        </w:rPr>
+        <w:t xml:space="preserve">. </w:t>
+      </w:r>
+    </w:p>
+    <w:p>
+      <w:pPr>
+        <w:jc w:val="both"/>
+      </w:pPr>
+      <w:r>
+        <w:t xml:space="preserve">These papers spoke </w:t>
+      </w:r>
+      <w:r>
+        <w:t>further</w:t>
+      </w:r>
+      <w:r>
+        <w:t xml:space="preserve"> about the </w:t>
+      </w:r>
+      <w:r>
+        <w:t>processing</w:t>
+      </w:r>
+      <w:r>
+        <w:t xml:space="preserve"> of the information</w:t>
+      </w:r>
+      <w:r>
+        <w:t xml:space="preserve">, such as mining algorithms and applications of the information. The subjects of both papers were based </w:t>
+      </w:r>
+      <w:r>
+        <w:lastRenderedPageBreak/>
+        <w:t>upon web-based applications which helped to cement the decision to work on a web-based application for the project.</w:t>
+      </w:r>
+    </w:p>
+    <w:p>
+      <w:pPr>
         <w:pStyle w:val="Heading1"/>
         <w:jc w:val="both"/>
       </w:pPr>
@@ -2233,9 +2682,34 @@
       <w:r>
         <w:t xml:space="preserve">The most prevalent example found of proper monitoring of User Preferences is Google Now by Google. </w:t>
       </w:r>
+      <w:r>
+        <w:t xml:space="preserve">This application gathers information from users’ search history in order to display possibly useful material related to fields the user may be interested in. The application can then gather explicit information from the user such as feedback to this material or selection of certain fields such as “Home” location. This clearly displays both </w:t>
+      </w:r>
+      <w:r>
+        <w:t>implicit (material)</w:t>
+      </w:r>
+      <w:r>
+        <w:t xml:space="preserve"> and </w:t>
+      </w:r>
+      <w:r>
+        <w:t>explicit (feedback)</w:t>
+      </w:r>
+      <w:r>
+        <w:t xml:space="preserve"> information gathering. It also processes this information to display information relative to the user, as is intended by our application.</w:t>
+      </w:r>
     </w:p>
     <w:p>
       <w:pPr>
+        <w:jc w:val="both"/>
+      </w:pPr>
+      <w:r>
+        <w:t>Based upon the idea of a Netflix extension for Chrome, many similar extensions already exist. Though these applications are less focused upon adaptive interfaces and information gathering, they do perform actions similar to those desired by the project application.</w:t>
+      </w:r>
+      <w:bookmarkStart w:id="1" w:name="_GoBack"/>
+      <w:bookmarkEnd w:id="1"/>
+    </w:p>
+    <w:p>
+      <w:pPr>
         <w:pStyle w:val="Heading1"/>
         <w:jc w:val="both"/>
       </w:pPr>
@@ -2254,7 +2728,19 @@
         <w:t xml:space="preserve">Other than existing </w:t>
       </w:r>
       <w:r>
-        <w:t xml:space="preserve">Academic Papers, I read a number of books about datamining and machine learning, as well as human-computer interaction. Many of the papers had mentioned the use of datamining for analysing the collected data, and further research was done into the possible techniques that could be used by the project. </w:t>
+        <w:t xml:space="preserve">Academic Papers, </w:t>
+      </w:r>
+      <w:r>
+        <w:t xml:space="preserve">a </w:t>
+      </w:r>
+      <w:r>
+        <w:t>number of books</w:t>
+      </w:r>
+      <w:r>
+        <w:t xml:space="preserve"> were consulted</w:t>
+      </w:r>
+      <w:r>
+        <w:t xml:space="preserve"> about datamining and machine learning, as well as human-computer interaction. Many of the papers had mentioned the use of datamining for analysing the collected data, and further research was done into the possible techniques that could be used by the project. </w:t>
       </w:r>
     </w:p>
     <w:p>
@@ -2306,7 +2792,11 @@
         <w:t xml:space="preserve"> by Kevin Patrick Murphy</w:t>
       </w:r>
       <w:r>
-        <w:t xml:space="preserve"> was consulted in order to further research possible methods of gathering meaningful and useful information from the collected data. Many of the papers mentioned using clustering and other machine learning techniques in order to mine the data and this book was used to further research these techniques. This was important for full understanding of the techniques as well as selection of the techniques used.</w:t>
+        <w:t xml:space="preserve"> was consulted in order to further research possible methods of gathering meaningful and useful information from the collected data. Many of the papers mentioned using clustering and other machine learning techniques in order to mine the data and this book was used to further research these techniques. This was </w:t>
+      </w:r>
+      <w:r>
+        <w:lastRenderedPageBreak/>
+        <w:t>important for full understanding of the techniques as well as selection of the techniques used.</w:t>
       </w:r>
     </w:p>
     <w:p>
@@ -2326,11 +2816,7 @@
         <w:t xml:space="preserve"> by Steve Krug</w:t>
       </w:r>
       <w:r>
-        <w:t xml:space="preserve"> was a very short but enlightening book revolving around the importance of simplicity in design. The book itself was made to be short in order to exemplify good design and simplicity. Much of </w:t>
-      </w:r>
-      <w:r>
-        <w:lastRenderedPageBreak/>
-        <w:t>the book detailed around creating interfaces that are self-explanatory and allow for quick navigation and require little “thinking” in order to perform an action.</w:t>
+        <w:t xml:space="preserve"> was a very short but enlightening book revolving around the importance of simplicity in design. The book itself was made to be short in order to exemplify good design and simplicity. Much of the book detailed around creating interfaces that are self-explanatory and allow for quick navigation and require little “thinking” in order to perform an action.</w:t>
       </w:r>
       <w:r>
         <w:t xml:space="preserve"> This thought process was carefully preserved when designing the interface of the project.</w:t>
@@ -2410,6 +2896,7 @@
         <w:pStyle w:val="Heading2"/>
       </w:pPr>
       <w:r>
+        <w:lastRenderedPageBreak/>
         <w:t>Netflix</w:t>
       </w:r>
     </w:p>
@@ -2417,8 +2904,6 @@
       <w:r>
         <w:t>API</w:t>
       </w:r>
-      <w:bookmarkStart w:id="1" w:name="_GoBack"/>
-      <w:bookmarkEnd w:id="1"/>
     </w:p>
     <w:p>
       <w:pPr>
@@ -2438,11 +2923,10 @@
         <w:jc w:val="both"/>
       </w:pPr>
       <w:r>
-        <w:lastRenderedPageBreak/>
         <w:t xml:space="preserve">4.1 </w:t>
       </w:r>
       <w:r>
-        <w:t>General Introduction</w:t>
+        <w:t>Introduction</w:t>
       </w:r>
     </w:p>
     <w:p>
@@ -3488,6 +3972,7 @@
   <w:p>
     <w:pPr>
       <w:pStyle w:val="Heading3"/>
+      <w:jc w:val="right"/>
       <w:rPr>
         <w:b w:val="0"/>
       </w:rPr>
@@ -3496,13 +3981,7 @@
       <w:rPr>
         <w:b w:val="0"/>
       </w:rPr>
-      <w:t>Michael Hallinan - 12134635</w:t>
-    </w:r>
-    <w:r>
-      <w:rPr>
-        <w:b w:val="0"/>
-      </w:rPr>
-      <w:t xml:space="preserve"> </w:t>
+      <w:t xml:space="preserve">Michael Hallinan - 12134635 </w:t>
     </w:r>
     <w:r>
       <w:rPr>
@@ -3515,21 +3994,7 @@
         <w:b w:val="0"/>
         <w:i/>
       </w:rPr>
-      <w:t>“M</w:t>
-    </w:r>
-    <w:r>
-      <w:rPr>
-        <w:b w:val="0"/>
-        <w:i/>
-      </w:rPr>
-      <w:t>onitoring User Preferences - An Application to Desktop Environments</w:t>
-    </w:r>
-    <w:r>
-      <w:rPr>
-        <w:b w:val="0"/>
-        <w:i/>
-      </w:rPr>
-      <w:t>”</w:t>
+      <w:t>“Monitoring User Preferences - An Application to Desktop Environments”</w:t>
     </w:r>
   </w:p>
   <w:p>
@@ -6539,67 +7004,6 @@
   <w:docParts>
     <w:docPart>
       <w:docPartPr>
-        <w:name w:val="6E6354F274A046C19C7CE37D3B084DA0"/>
-        <w:category>
-          <w:name w:val="General"/>
-          <w:gallery w:val="placeholder"/>
-        </w:category>
-        <w:types>
-          <w:type w:val="bbPlcHdr"/>
-        </w:types>
-        <w:behaviors>
-          <w:behavior w:val="content"/>
-        </w:behaviors>
-        <w:guid w:val="{C7C4466A-3E7A-44C5-898B-5111F83B46D4}"/>
-      </w:docPartPr>
-      <w:docPartBody>
-        <w:p>
-          <w:pPr>
-            <w:pStyle w:val="6E6354F274A046C19C7CE37D3B084DA0"/>
-          </w:pPr>
-          <w:r>
-            <w:rPr>
-              <w:rFonts w:asciiTheme="majorHAnsi" w:hAnsiTheme="majorHAnsi"/>
-              <w:color w:val="EEECE1" w:themeColor="background2"/>
-              <w:sz w:val="80"/>
-              <w:szCs w:val="80"/>
-            </w:rPr>
-            <w:t>[Type the document title]</w:t>
-          </w:r>
-        </w:p>
-      </w:docPartBody>
-    </w:docPart>
-    <w:docPart>
-      <w:docPartPr>
-        <w:name w:val="5E6AB9BA8D3C4A0EAA699B4CAA4721F5"/>
-        <w:category>
-          <w:name w:val="General"/>
-          <w:gallery w:val="placeholder"/>
-        </w:category>
-        <w:types>
-          <w:type w:val="bbPlcHdr"/>
-        </w:types>
-        <w:behaviors>
-          <w:behavior w:val="content"/>
-        </w:behaviors>
-        <w:guid w:val="{5CEB4ECB-F0E4-4E0B-932A-646D90161138}"/>
-      </w:docPartPr>
-      <w:docPartBody>
-        <w:p>
-          <w:pPr>
-            <w:pStyle w:val="5E6AB9BA8D3C4A0EAA699B4CAA4721F5"/>
-          </w:pPr>
-          <w:r>
-            <w:rPr>
-              <w:color w:val="EEECE1" w:themeColor="background2"/>
-            </w:rPr>
-            <w:t>[Type the document subtitle]</w:t>
-          </w:r>
-        </w:p>
-      </w:docPartBody>
-    </w:docPart>
-    <w:docPart>
-      <w:docPartPr>
         <w:name w:val="12B209D3E17A43869EEC44C165303812"/>
         <w:category>
           <w:name w:val="General"/>
@@ -6692,6 +7096,7 @@
   </w:compat>
   <w:rsids>
     <w:rsidRoot w:val="00597A2A"/>
+    <w:rsid w:val="00151193"/>
     <w:rsid w:val="00296401"/>
     <w:rsid w:val="00597A2A"/>
     <w:rsid w:val="00600DC1"/>
@@ -7719,6 +8124,166 @@
     <b:City>Seattle</b:City>
     <b:RefOrder>1</b:RefOrder>
   </b:Source>
+  <b:Source>
+    <b:Tag>Igl12</b:Tag>
+    <b:SourceType>Report</b:SourceType>
+    <b:Guid>{ABF39D5D-268C-4FB7-936B-EE3F3A13B5B1}</b:Guid>
+    <b:Title>Creating Evolving User Behavior Profiles Automatically</b:Title>
+    <b:Year>2012</b:Year>
+    <b:Publisher>IEEE</b:Publisher>
+    <b:Author>
+      <b:Author>
+        <b:NameList>
+          <b:Person>
+            <b:Last>Iglesias</b:Last>
+            <b:Middle>Antonio</b:Middle>
+            <b:First>Jose</b:First>
+          </b:Person>
+          <b:Person>
+            <b:Last>Angelov</b:Last>
+            <b:Middle>Plamen</b:Middle>
+          </b:Person>
+          <b:Person>
+            <b:Last>Ledezma</b:Last>
+            <b:Middle>Agapito</b:Middle>
+          </b:Person>
+          <b:Person>
+            <b:Last>Sanchis</b:Last>
+            <b:First>Araceli</b:First>
+          </b:Person>
+        </b:NameList>
+      </b:Author>
+    </b:Author>
+    <b:RefOrder>4</b:RefOrder>
+  </b:Source>
+  <b:Source>
+    <b:Tag>God05</b:Tag>
+    <b:SourceType>Report</b:SourceType>
+    <b:Guid>{95E06528-F9FE-4058-B351-E18F918B752A}</b:Guid>
+    <b:Author>
+      <b:Author>
+        <b:NameList>
+          <b:Person>
+            <b:Last>Godoy</b:Last>
+            <b:First>Daniela</b:First>
+          </b:Person>
+          <b:Person>
+            <b:Last>Amandi</b:Last>
+            <b:First>Analia</b:First>
+          </b:Person>
+        </b:NameList>
+      </b:Author>
+    </b:Author>
+    <b:Title>“User Profiling in Personal Information Agents: A Survey</b:Title>
+    <b:Year>2005</b:Year>
+    <b:Publisher>The Knowledge Engineering Review</b:Publisher>
+    <b:City>New York</b:City>
+    <b:RefOrder>2</b:RefOrder>
+  </b:Source>
+  <b:Source>
+    <b:Tag>Hol03</b:Tag>
+    <b:SourceType>Report</b:SourceType>
+    <b:Guid>{60BDA15E-7E72-43DF-AC48-4384769B09A0}</b:Guid>
+    <b:Author>
+      <b:Author>
+        <b:NameList>
+          <b:Person>
+            <b:Last>Holland</b:Last>
+            <b:First>Stefan</b:First>
+          </b:Person>
+          <b:Person>
+            <b:Last>Ester</b:Last>
+            <b:First>Martin</b:First>
+          </b:Person>
+          <b:Person>
+            <b:Last>Kießling</b:Last>
+            <b:First>Werner</b:First>
+          </b:Person>
+        </b:NameList>
+      </b:Author>
+    </b:Author>
+    <b:Title>Preference Mining: A Novel Approach on Mining User Preferences for Personalized Applications</b:Title>
+    <b:Year>2003</b:Year>
+    <b:Publisher>978-3-540-39804-2</b:Publisher>
+    <b:RefOrder>5</b:RefOrder>
+  </b:Source>
+  <b:Source>
+    <b:Tag>Ros01</b:Tag>
+    <b:SourceType>Report</b:SourceType>
+    <b:Guid>{E93D30EB-A9DA-4222-8FDA-F209DC6FF681}</b:Guid>
+    <b:Author>
+      <b:Author>
+        <b:NameList>
+          <b:Person>
+            <b:Last>Rossi</b:Last>
+            <b:First>Gustavo</b:First>
+          </b:Person>
+          <b:Person>
+            <b:Last>Schwabe</b:Last>
+            <b:First>Daniel</b:First>
+          </b:Person>
+          <b:Person>
+            <b:Last>Guimaraes</b:Last>
+            <b:First>Robson</b:First>
+          </b:Person>
+        </b:NameList>
+      </b:Author>
+    </b:Author>
+    <b:Title>Designing Personalized Web Applications</b:Title>
+    <b:Year>2001</b:Year>
+    <b:Publisher>10th World Wide Web Conference</b:Publisher>
+    <b:City>Hong Kong, China</b:City>
+    <b:RefOrder>3</b:RefOrder>
+  </b:Source>
+  <b:Source>
+    <b:Tag>Mak09</b:Tag>
+    <b:SourceType>Report</b:SourceType>
+    <b:Guid>{9765BB6E-77C2-464A-8F9B-B6BE0ECB13A3}</b:Guid>
+    <b:Author>
+      <b:Author>
+        <b:NameList>
+          <b:Person>
+            <b:Last>Nakatsuji</b:Last>
+            <b:First>Makoto</b:First>
+          </b:Person>
+          <b:Person>
+            <b:Last>Yoshida</b:Last>
+            <b:First>Makoto</b:First>
+          </b:Person>
+          <b:Person>
+            <b:Last>Ishida</b:Last>
+            <b:First>Toru</b:First>
+          </b:Person>
+        </b:NameList>
+      </b:Author>
+    </b:Author>
+    <b:Title>Detecting innovative topics based on user-interest ontology</b:Title>
+    <b:Year>2009</b:Year>
+    <b:Publisher>Elsevier</b:Publisher>
+    <b:RefOrder>6</b:RefOrder>
+  </b:Source>
+  <b:Source>
+    <b:Tag>Hol04</b:Tag>
+    <b:SourceType>Report</b:SourceType>
+    <b:Guid>{6709B21B-1A32-4180-94B3-0485F0D7527D}</b:Guid>
+    <b:Author>
+      <b:Author>
+        <b:NameList>
+          <b:Person>
+            <b:Last>Holland</b:Last>
+            <b:First>Stefan</b:First>
+          </b:Person>
+          <b:Person>
+            <b:Last>Kießling</b:Last>
+            <b:First>Werner</b:First>
+          </b:Person>
+        </b:NameList>
+      </b:Author>
+    </b:Author>
+    <b:Title>User Preference Mining Techniques for Personalized Applications</b:Title>
+    <b:Year>2004</b:Year>
+    <b:RefOrder>7</b:RefOrder>
+  </b:Source>
 </b:Sources>
 </file>
 
@@ -7731,7 +8296,7 @@
 </file>
 
 <file path=customXml/itemProps2.xml><?xml version="1.0" encoding="utf-8"?>
-<ds:datastoreItem xmlns:ds="http://schemas.openxmlformats.org/officeDocument/2006/customXml" ds:itemID="{4CA73B77-8ABC-4E99-B996-BEE45DC704F4}">
+<ds:datastoreItem xmlns:ds="http://schemas.openxmlformats.org/officeDocument/2006/customXml" ds:itemID="{53531886-5467-4D8F-BD99-1C889BF2B753}">
   <ds:schemaRefs>
     <ds:schemaRef ds:uri="http://schemas.openxmlformats.org/officeDocument/2006/bibliography"/>
   </ds:schemaRefs>

</xml_diff>

<commit_message>
Interim Report Final versions
Version submitted.
</commit_message>
<xml_diff>
--- a/Interim Report.docx
+++ b/Interim Report.docx
@@ -1257,7 +1257,7 @@
               <w:rPr>
                 <w:i/>
               </w:rPr>
-              <w:t>8</w:t>
+              <w:t>10</w:t>
             </w:r>
           </w:p>
         </w:tc>
@@ -1302,7 +1302,7 @@
               <w:rPr>
                 <w:i/>
               </w:rPr>
-              <w:t>8</w:t>
+              <w:t>10</w:t>
             </w:r>
           </w:p>
         </w:tc>
@@ -1353,7 +1353,7 @@
               <w:rPr>
                 <w:i/>
               </w:rPr>
-              <w:t>9</w:t>
+              <w:t>10</w:t>
             </w:r>
           </w:p>
         </w:tc>
@@ -1398,7 +1398,13 @@
               <w:rPr>
                 <w:i/>
               </w:rPr>
-              <w:t>11</w:t>
+              <w:t>1</w:t>
+            </w:r>
+            <w:r>
+              <w:rPr>
+                <w:i/>
+              </w:rPr>
+              <w:t>3</w:t>
             </w:r>
           </w:p>
         </w:tc>
@@ -1440,7 +1446,7 @@
               <w:rPr>
                 <w:i/>
               </w:rPr>
-              <w:t>12</w:t>
+              <w:t>15</w:t>
             </w:r>
           </w:p>
         </w:tc>
@@ -1485,7 +1491,7 @@
               <w:rPr>
                 <w:i/>
               </w:rPr>
-              <w:t>12</w:t>
+              <w:t>15</w:t>
             </w:r>
           </w:p>
         </w:tc>
@@ -1510,13 +1516,7 @@
               <w:rPr>
                 <w:b w:val="0"/>
               </w:rPr>
-              <w:t xml:space="preserve">  </w:t>
-            </w:r>
-            <w:r>
-              <w:rPr>
-                <w:b w:val="0"/>
-              </w:rPr>
-              <w:t>4.2 Implementation</w:t>
+              <w:t xml:space="preserve">  4.2 Possible Modification</w:t>
             </w:r>
           </w:p>
         </w:tc>
@@ -1536,7 +1536,7 @@
               <w:rPr>
                 <w:i/>
               </w:rPr>
-              <w:t>12</w:t>
+              <w:t>15</w:t>
             </w:r>
           </w:p>
         </w:tc>
@@ -1561,7 +1561,19 @@
               <w:rPr>
                 <w:b w:val="0"/>
               </w:rPr>
-              <w:t xml:space="preserve">  4.3 Testing and Evaluation</w:t>
+              <w:t xml:space="preserve">  </w:t>
+            </w:r>
+            <w:r>
+              <w:rPr>
+                <w:b w:val="0"/>
+              </w:rPr>
+              <w:t>4.3</w:t>
+            </w:r>
+            <w:r>
+              <w:rPr>
+                <w:b w:val="0"/>
+              </w:rPr>
+              <w:t xml:space="preserve"> Implementation</w:t>
             </w:r>
           </w:p>
         </w:tc>
@@ -1581,7 +1593,7 @@
               <w:rPr>
                 <w:i/>
               </w:rPr>
-              <w:t>13</w:t>
+              <w:t>15</w:t>
             </w:r>
           </w:p>
         </w:tc>
@@ -1602,6 +1614,18 @@
                 <w:b w:val="0"/>
               </w:rPr>
             </w:pPr>
+            <w:r>
+              <w:rPr>
+                <w:b w:val="0"/>
+              </w:rPr>
+              <w:t xml:space="preserve">  4.4</w:t>
+            </w:r>
+            <w:r>
+              <w:rPr>
+                <w:b w:val="0"/>
+              </w:rPr>
+              <w:t xml:space="preserve"> Testing and Evaluation</w:t>
+            </w:r>
           </w:p>
         </w:tc>
         <w:tc>
@@ -1616,6 +1640,12 @@
                 <w:i/>
               </w:rPr>
             </w:pPr>
+            <w:r>
+              <w:rPr>
+                <w:i/>
+              </w:rPr>
+              <w:t>16</w:t>
+            </w:r>
           </w:p>
         </w:tc>
       </w:tr>
@@ -1677,258 +1707,122 @@
       </w:r>
     </w:p>
     <w:p>
-      <w:pPr>
-        <w:ind w:right="-383"/>
-        <w:rPr>
-          <w:szCs w:val="24"/>
-        </w:rPr>
-      </w:pPr>
-      <w:r>
-        <w:rPr>
-          <w:szCs w:val="24"/>
-        </w:rPr>
+      <w:r>
         <w:t xml:space="preserve">The focus of this project will be on desktop environments and will be aimed to identify strategies to capture user preferences and detect changes. This is intended to be done explicitly by requesting user feedback, as well as implicitly through mining of user </w:t>
       </w:r>
       <w:r>
-        <w:rPr>
-          <w:szCs w:val="24"/>
-        </w:rPr>
         <w:t>behavio</w:t>
       </w:r>
       <w:r>
-        <w:rPr>
-          <w:szCs w:val="24"/>
-        </w:rPr>
         <w:t>u</w:t>
       </w:r>
       <w:r>
-        <w:rPr>
-          <w:szCs w:val="24"/>
-        </w:rPr>
         <w:t>r</w:t>
       </w:r>
       <w:r>
-        <w:rPr>
-          <w:szCs w:val="24"/>
-        </w:rPr>
         <w:t xml:space="preserve"> or system logs.</w:t>
       </w:r>
     </w:p>
     <w:p>
-      <w:pPr>
-        <w:ind w:right="-383"/>
-        <w:rPr>
-          <w:color w:val="00B050"/>
-          <w:szCs w:val="24"/>
-        </w:rPr>
-      </w:pPr>
-      <w:r>
-        <w:rPr>
-          <w:color w:val="00B050"/>
-          <w:szCs w:val="24"/>
-        </w:rPr>
+      <w:r>
         <w:t xml:space="preserve">Proper user preference specification is believed to be very important for maximum user enjoyment when using software. </w:t>
       </w:r>
       <w:r>
-        <w:rPr>
-          <w:color w:val="00B050"/>
-          <w:szCs w:val="24"/>
-        </w:rPr>
         <w:t>This project will focus upon acquiring these specifications through monitoring the user and to apply this information to create adaptive software tailored to the individual user.</w:t>
       </w:r>
     </w:p>
     <w:p>
-      <w:pPr>
-        <w:ind w:right="-383"/>
-        <w:rPr>
-          <w:color w:val="00B050"/>
-          <w:szCs w:val="24"/>
-        </w:rPr>
-      </w:pPr>
-      <w:r>
-        <w:rPr>
-          <w:color w:val="00B050"/>
-          <w:szCs w:val="24"/>
-        </w:rPr>
+      <w:r>
         <w:t>M</w:t>
       </w:r>
       <w:r>
-        <w:rPr>
-          <w:color w:val="00B050"/>
-          <w:szCs w:val="24"/>
-        </w:rPr>
         <w:t>any users are not fully aware of the configuration capabilities of a system. Advanced configuration options can also intimidate novice users of a system.</w:t>
       </w:r>
       <w:r>
-        <w:rPr>
-          <w:color w:val="00B050"/>
-          <w:szCs w:val="24"/>
-        </w:rPr>
-        <w:t xml:space="preserve"> This project will seek to present a simple configuration but allow for more complicated configuration through its use of user-profiling. The chosen solution will perform this through the monitoring of user activity on the Netflix application and will provide </w:t>
-      </w:r>
-      <w:r>
-        <w:rPr>
-          <w:color w:val="00B050"/>
-          <w:szCs w:val="24"/>
-        </w:rPr>
-        <w:t>unobtrusive</w:t>
-      </w:r>
-      <w:r>
-        <w:rPr>
-          <w:color w:val="00B050"/>
-          <w:szCs w:val="24"/>
-        </w:rPr>
-        <w:t xml:space="preserve"> configuration</w:t>
-      </w:r>
-      <w:r>
-        <w:rPr>
-          <w:color w:val="00B050"/>
-          <w:szCs w:val="24"/>
-        </w:rPr>
-        <w:t xml:space="preserve"> options</w:t>
-      </w:r>
-      <w:r>
-        <w:rPr>
-          <w:color w:val="00B050"/>
-          <w:szCs w:val="24"/>
-        </w:rPr>
-        <w:t xml:space="preserve"> throughout the progra</w:t>
-      </w:r>
-      <w:r>
-        <w:rPr>
-          <w:color w:val="00B050"/>
-          <w:szCs w:val="24"/>
-        </w:rPr>
-        <w:t>m as well as providing a recommender system more closely tailored to the individuals preferences.</w:t>
+        <w:t xml:space="preserve"> This project will seek to present a simple configuration but allow for more complicated configuration through its use of user-profiling. The chosen solution will perform this through the monitoring of user activity on the Netflix application and will provide unobtrusive configuration options throughout the program as well as providing a recommender system more closely tailored to the individuals preferences.</w:t>
       </w:r>
     </w:p>
     <w:p>
-      <w:pPr>
-        <w:ind w:right="-383"/>
-        <w:rPr>
-          <w:szCs w:val="24"/>
-        </w:rPr>
-      </w:pPr>
-      <w:r>
-        <w:rPr>
-          <w:szCs w:val="24"/>
-        </w:rPr>
+      <w:r>
         <w:t xml:space="preserve">This report is organised as follows. </w:t>
       </w:r>
       <w:r>
-        <w:rPr>
-          <w:szCs w:val="24"/>
-        </w:rPr>
         <w:t xml:space="preserve">The following section, </w:t>
       </w:r>
       <w:r>
         <w:rPr>
           <w:b/>
-          <w:szCs w:val="24"/>
         </w:rPr>
         <w:t xml:space="preserve">Chapter 1: </w:t>
       </w:r>
       <w:r>
         <w:rPr>
           <w:b/>
-          <w:szCs w:val="24"/>
         </w:rPr>
         <w:t>Introduction</w:t>
       </w:r>
       <w:r>
-        <w:rPr>
-          <w:szCs w:val="24"/>
-        </w:rPr>
         <w:t>, will further explain what is meant by “Monitoring User Preferences” as well as describing the project in detail.</w:t>
       </w:r>
-    </w:p>
-    <w:p>
-      <w:pPr>
-        <w:ind w:right="-383"/>
-        <w:rPr>
-          <w:szCs w:val="24"/>
-        </w:rPr>
-      </w:pPr>
+      <w:r>
+        <w:t xml:space="preserve"> </w:t>
+      </w:r>
       <w:r>
         <w:rPr>
           <w:b/>
-          <w:szCs w:val="24"/>
         </w:rPr>
         <w:t>Chapter 2:</w:t>
       </w:r>
       <w:r>
-        <w:rPr>
-          <w:szCs w:val="24"/>
-        </w:rPr>
         <w:t xml:space="preserve"> </w:t>
       </w:r>
       <w:r>
         <w:rPr>
           <w:b/>
-          <w:szCs w:val="24"/>
         </w:rPr>
         <w:t>Research</w:t>
       </w:r>
       <w:r>
-        <w:rPr>
-          <w:szCs w:val="24"/>
-        </w:rPr>
         <w:t xml:space="preserve"> will describe the research done in order to prepare for the project</w:t>
       </w:r>
       <w:r>
-        <w:rPr>
-          <w:szCs w:val="24"/>
-        </w:rPr>
         <w:t xml:space="preserve"> including papers read and existing projects.</w:t>
       </w:r>
-    </w:p>
-    <w:p>
-      <w:pPr>
-        <w:ind w:right="-383"/>
-        <w:rPr>
-          <w:szCs w:val="24"/>
-        </w:rPr>
-      </w:pPr>
+      <w:r>
+        <w:t xml:space="preserve"> </w:t>
+      </w:r>
       <w:r>
         <w:rPr>
           <w:b/>
-          <w:szCs w:val="24"/>
         </w:rPr>
-        <w:lastRenderedPageBreak/>
         <w:t xml:space="preserve">Chapter 3: </w:t>
       </w:r>
       <w:r>
         <w:rPr>
           <w:b/>
-          <w:szCs w:val="24"/>
         </w:rPr>
         <w:t>Details of Current Progress</w:t>
       </w:r>
       <w:r>
-        <w:rPr>
-          <w:szCs w:val="24"/>
-        </w:rPr>
         <w:t xml:space="preserve"> details the non-research work completed at the time of the writing of this report and </w:t>
       </w:r>
       <w:r>
         <w:rPr>
           <w:b/>
-          <w:szCs w:val="24"/>
         </w:rPr>
         <w:t xml:space="preserve">Chapter 4: </w:t>
       </w:r>
       <w:r>
         <w:rPr>
           <w:b/>
-          <w:szCs w:val="24"/>
         </w:rPr>
         <w:t>Project Plan</w:t>
       </w:r>
       <w:r>
-        <w:rPr>
-          <w:szCs w:val="24"/>
-        </w:rPr>
-        <w:t xml:space="preserve"> will illustrate the work to be done before the project is finished.</w:t>
+        <w:t xml:space="preserve"> will illustrate the work to be done</w:t>
+      </w:r>
+      <w:r>
+        <w:t xml:space="preserve"> before the project is finished.</w:t>
       </w:r>
     </w:p>
     <w:p>
@@ -1951,6 +1845,7 @@
           <w:sz w:val="80"/>
           <w:szCs w:val="52"/>
         </w:rPr>
+        <w:lastRenderedPageBreak/>
         <w:t xml:space="preserve">1: </w:t>
       </w:r>
       <w:r>
@@ -2104,7 +1999,6 @@
         <w:pStyle w:val="Heading3"/>
       </w:pPr>
       <w:r>
-        <w:lastRenderedPageBreak/>
         <w:t>User Preferences</w:t>
       </w:r>
     </w:p>
@@ -2115,6 +2009,7 @@
     </w:p>
     <w:p>
       <w:r>
+        <w:lastRenderedPageBreak/>
         <w:t>Another term frequently used</w:t>
       </w:r>
       <w:r>
@@ -2257,7 +2152,6 @@
         <w:jc w:val="both"/>
       </w:pPr>
       <w:r>
-        <w:lastRenderedPageBreak/>
         <w:t xml:space="preserve">1.2 </w:t>
       </w:r>
       <w:r>
@@ -2361,6 +2255,7 @@
         <w:t xml:space="preserve">, </w:t>
       </w:r>
       <w:r>
+        <w:lastRenderedPageBreak/>
         <w:t xml:space="preserve">and </w:t>
       </w:r>
       <w:r>
@@ -2473,11 +2368,6 @@
       </w:r>
     </w:p>
     <w:p>
-      <w:pPr>
-        <w:rPr>
-          <w:color w:val="00B050"/>
-        </w:rPr>
-      </w:pPr>
       <w:r>
         <w:t>One of the proposed ideas dealt with a similar idea albeit in a more manageable capacity</w:t>
       </w:r>
@@ -2488,7 +2378,10 @@
         <w:t xml:space="preserve"> user profiling and user preferences, which I felt to be </w:t>
       </w:r>
       <w:r>
-        <w:t xml:space="preserve">close enough to my original idea to </w:t>
+        <w:t xml:space="preserve">close enough to my </w:t>
+      </w:r>
+      <w:r>
+        <w:t xml:space="preserve">original idea to </w:t>
       </w:r>
       <w:r>
         <w:t>remain interesting</w:t>
@@ -2497,78 +2390,39 @@
         <w:t xml:space="preserve"> as well as being a subject applicable to additional fields.</w:t>
       </w:r>
       <w:r>
-        <w:t xml:space="preserve"> </w:t>
-      </w:r>
-      <w:r>
-        <w:rPr>
-          <w:color w:val="00B050"/>
-        </w:rPr>
-        <w:t xml:space="preserve">Further research into this field provoked increased interest due to realisations of the broad applicability of the research. It highlighted the use of user-profiling in many </w:t>
-      </w:r>
-      <w:r>
-        <w:rPr>
-          <w:color w:val="00B050"/>
-        </w:rPr>
+        <w:t xml:space="preserve"> Further research into this field provoked increased interest due to realisations of the broad applicability of the research. It highlighted the use of user-profiling in many </w:t>
+      </w:r>
+      <w:r>
         <w:t xml:space="preserve">recognisable and commonly used </w:t>
       </w:r>
       <w:r>
-        <w:rPr>
-          <w:color w:val="00B050"/>
-        </w:rPr>
         <w:t>featu</w:t>
       </w:r>
       <w:r>
-        <w:rPr>
-          <w:color w:val="00B050"/>
-        </w:rPr>
         <w:t>res</w:t>
       </w:r>
       <w:r>
-        <w:rPr>
-          <w:color w:val="00B050"/>
-        </w:rPr>
         <w:t>, such as Amazon and Google</w:t>
       </w:r>
       <w:r>
-        <w:rPr>
-          <w:color w:val="00B050"/>
-        </w:rPr>
         <w:t xml:space="preserve"> ads</w:t>
       </w:r>
       <w:r>
-        <w:rPr>
-          <w:color w:val="00B050"/>
-        </w:rPr>
         <w:t xml:space="preserve">. The remaining possible applications for user interactability rather than </w:t>
       </w:r>
       <w:r>
-        <w:rPr>
-          <w:color w:val="00B050"/>
-        </w:rPr>
         <w:t xml:space="preserve">being </w:t>
       </w:r>
       <w:r>
-        <w:rPr>
-          <w:color w:val="00B050"/>
-        </w:rPr>
         <w:t xml:space="preserve">simply </w:t>
       </w:r>
       <w:r>
-        <w:rPr>
-          <w:color w:val="00B050"/>
-        </w:rPr>
         <w:t xml:space="preserve">used as </w:t>
       </w:r>
       <w:r>
-        <w:rPr>
-          <w:color w:val="00B050"/>
-        </w:rPr>
         <w:t>customer profiling also seemed highly interesting with possibilities for adaptive interfaces and automatically personalised web applications.</w:t>
       </w:r>
       <w:r>
-        <w:rPr>
-          <w:color w:val="00B050"/>
-        </w:rPr>
         <w:t xml:space="preserve"> </w:t>
       </w:r>
     </w:p>
@@ -2604,11 +2458,7 @@
         <w:t xml:space="preserve"> </w:t>
       </w:r>
       <w:r>
-        <w:t xml:space="preserve">This project will then be distributed </w:t>
-      </w:r>
-      <w:r>
-        <w:lastRenderedPageBreak/>
-        <w:t>for testing and results of this testing will be analysed further in accordance with the ideals of the proposed topic. These findings will then be compiled into a report in order to further express the results of the project.</w:t>
+        <w:t>This project will then be distributed for testing and results of this testing will be analysed further in accordance with the ideals of the proposed topic. These findings will then be compiled into a report in order to further express the results of the project.</w:t>
       </w:r>
     </w:p>
     <w:p>
@@ -2675,6 +2525,7 @@
         <w:pStyle w:val="Title"/>
       </w:pPr>
       <w:r>
+        <w:lastRenderedPageBreak/>
         <w:t xml:space="preserve">2: </w:t>
       </w:r>
       <w:r>
@@ -2861,13 +2712,16 @@
         <w:t xml:space="preserve">, among others. These papers were useful in detailing proper </w:t>
       </w:r>
       <w:r>
-        <w:t>recording technique as well as showing previous studies in order to form an idea.</w:t>
-      </w:r>
-    </w:p>
-    <w:p>
-      <w:r>
-        <w:lastRenderedPageBreak/>
-        <w:t>These papers…</w:t>
+        <w:t xml:space="preserve">recording technique as well as showing previous studies in order to </w:t>
+      </w:r>
+      <w:r>
+        <w:t xml:space="preserve">help </w:t>
+      </w:r>
+      <w:r>
+        <w:t>form an idea</w:t>
+      </w:r>
+      <w:r>
+        <w:t xml:space="preserve"> for a possible solution for the project. </w:t>
       </w:r>
     </w:p>
     <w:p>
@@ -3003,6 +2857,7 @@
     </w:p>
     <w:p>
       <w:r>
+        <w:lastRenderedPageBreak/>
         <w:t xml:space="preserve">These papers spoke </w:t>
       </w:r>
       <w:r>
@@ -3019,6 +2874,17 @@
       </w:r>
       <w:r>
         <w:t>, such as mining algorithms and applications of the information. The subjects of both papers were based upon web-based applications which helped to cement the decision to work on a web-based application for the project.</w:t>
+      </w:r>
+      <w:r>
+        <w:t xml:space="preserve"> </w:t>
+      </w:r>
+    </w:p>
+    <w:p>
+      <w:r>
+        <w:t>The papers spoke at length about the algorithms used and processing methods but were brief with the description of how they would gather the information.</w:t>
+      </w:r>
+      <w:r>
+        <w:t xml:space="preserve"> It was necessary to look elsewhere in order to find other methods of gathering the information for processing.</w:t>
       </w:r>
     </w:p>
     <w:p>
@@ -3304,12 +3170,26 @@
       </w:r>
     </w:p>
     <w:p/>
+    <w:p/>
+    <w:p/>
+    <w:p/>
+    <w:p/>
+    <w:p/>
+    <w:p/>
+    <w:p/>
+    <w:p/>
+    <w:p/>
+    <w:p/>
+    <w:p/>
+    <w:p/>
+    <w:p/>
     <w:p>
       <w:pPr>
         <w:pStyle w:val="Title"/>
         <w:jc w:val="left"/>
       </w:pPr>
       <w:r>
+        <w:lastRenderedPageBreak/>
         <w:t xml:space="preserve">3: </w:t>
       </w:r>
       <w:r>
@@ -3390,11 +3270,7 @@
         <w:t>communicate</w:t>
       </w:r>
       <w:r>
-        <w:t xml:space="preserve"> with </w:t>
-      </w:r>
-      <w:r>
-        <w:lastRenderedPageBreak/>
-        <w:t>this website and the information on shows and movies would be stored here. Information processing would also be performed by the website as it was planned to be created using a Java Server and contain the WEKA plug-in.</w:t>
+        <w:t xml:space="preserve"> with this website and the information on shows and movies would be stored here. Information processing would also be performed by the website as it was planned to be created using a Java Server and contain the WEKA plug-in.</w:t>
       </w:r>
       <w:r>
         <w:t xml:space="preserve"> </w:t>
@@ -3434,6 +3310,7 @@
           <w:noProof/>
           <w:lang w:eastAsia="en-IE"/>
         </w:rPr>
+        <w:lastRenderedPageBreak/>
         <w:drawing>
           <wp:inline distT="0" distB="0" distL="0" distR="0" wp14:anchorId="7228E7A7" wp14:editId="264BE163">
             <wp:extent cx="4654038" cy="2733675"/>
@@ -3498,19 +3375,14 @@
     </w:p>
     <w:p>
       <w:r>
-        <w:t>The extension itself would use JavaScript to alter the User Interface of Netflix as well as retrieve information for processing. This interface would be based around improving functionality as well as allowing for increased customisability of the display. Example comparisons can be found in figures 3.2 and 3.3.</w:t>
+        <w:t xml:space="preserve">The extension itself would use JavaScript to alter the User Interface of Netflix as well as retrieve information for processing. This interface would be based around improving functionality as well as allowing for increased customisability of the display. Example comparisons can be found in </w:t>
+      </w:r>
+      <w:r>
+        <w:t>figures 3.2 and 3.3.</w:t>
       </w:r>
     </w:p>
     <w:p>
-      <w:pPr>
-        <w:rPr>
-          <w:color w:val="00B050"/>
-        </w:rPr>
-      </w:pPr>
-      <w:r>
-        <w:rPr>
-          <w:color w:val="00B050"/>
-        </w:rPr>
+      <w:r>
         <w:t>The extension would also perform a recommender system based upon the information gleaned from the user through the Netflix API. This information would be mined and compared with other users as well as other online sources in order to recommend a show to the user’s tastes. This system would contain feedback functionality for each recommendation in order to further improve the personalisation as well as differentiating it from the existing Netflix recommender system. This has been further detailed in figure 3.4.</w:t>
       </w:r>
     </w:p>
@@ -4015,15 +3887,7 @@
       </w:r>
     </w:p>
     <w:p>
-      <w:pPr>
-        <w:rPr>
-          <w:color w:val="00B050"/>
-        </w:rPr>
-      </w:pPr>
-      <w:r>
-        <w:rPr>
-          <w:color w:val="00B050"/>
-        </w:rPr>
+      <w:r>
         <w:t>Due to the aforementioned issues with the Netflix API, it is increasingly likely that the project implementation will be modified from the initial Netflix plans. The new project solution may entail a more general approach based around assessing user browsing habits and providing assistance accordingly. An example of this would be opening a news site automatically at a certain time in accordance with past experience.</w:t>
       </w:r>
     </w:p>
@@ -4046,11 +3910,13 @@
         <w:t xml:space="preserve"> are to be complete before the return to college next semester. This work mostly entails the completion of the primary functionalities of the application, the user profiling, in order to transition to the testing and evaluation of the application.</w:t>
       </w:r>
     </w:p>
+    <w:p/>
     <w:p>
       <w:pPr>
         <w:pStyle w:val="Heading1"/>
       </w:pPr>
       <w:r>
+        <w:lastRenderedPageBreak/>
         <w:t xml:space="preserve">4.2 </w:t>
       </w:r>
       <w:r>
@@ -4062,11 +3928,7 @@
     </w:p>
     <w:p>
       <w:r>
-        <w:t xml:space="preserve">The evaluation of the application will be a major part of the project. This will be done both personally, using both test cases as well as user testing, and also by </w:t>
-      </w:r>
-      <w:r>
-        <w:lastRenderedPageBreak/>
-        <w:t xml:space="preserve">posting the application onto </w:t>
+        <w:t xml:space="preserve">The evaluation of the application will be a major part of the project. This will be done both personally, using both test cases as well as user testing, and also by posting the application onto </w:t>
       </w:r>
       <w:r>
         <w:t>the Google Chrome Web Store</w:t>
@@ -4092,10 +3954,6 @@
     <w:p/>
     <w:p/>
     <w:p/>
-    <w:p>
-      <w:bookmarkStart w:id="1" w:name="_GoBack"/>
-      <w:bookmarkEnd w:id="1"/>
-    </w:p>
     <w:sdt>
       <w:sdtPr>
         <w:rPr>
@@ -4164,6 +4022,34 @@
                   <w:noProof/>
                 </w:rPr>
                 <w:t>Eindhoven, The Netherlands: ACM SBN 978-1-4503-0754-3.</w:t>
+              </w:r>
+            </w:p>
+            <w:p>
+              <w:pPr>
+                <w:pStyle w:val="Bibliography"/>
+                <w:rPr>
+                  <w:noProof/>
+                </w:rPr>
+              </w:pPr>
+              <w:r>
+                <w:rPr>
+                  <w:noProof/>
+                </w:rPr>
+                <w:t xml:space="preserve">Duckett, J., Ruppert, G. &amp; Moore, J., 2014. </w:t>
+              </w:r>
+              <w:r>
+                <w:rPr>
+                  <w:i/>
+                  <w:iCs/>
+                  <w:noProof/>
+                </w:rPr>
+                <w:t xml:space="preserve">JavaScript and JQuery: Interactive Front-End Web Development. </w:t>
+              </w:r>
+              <w:r>
+                <w:rPr>
+                  <w:noProof/>
+                </w:rPr>
+                <w:t>First ed. s.l.:Wiley.</w:t>
               </w:r>
             </w:p>
             <w:p>
@@ -4429,6 +4315,7 @@
                 <w:rPr>
                   <w:noProof/>
                 </w:rPr>
+                <w:lastRenderedPageBreak/>
                 <w:t xml:space="preserve">Rossi, G., Schwabe, D. &amp; Guimaraes, R., 2001. </w:t>
               </w:r>
               <w:r>
@@ -4457,7 +4344,6 @@
                 <w:rPr>
                   <w:noProof/>
                 </w:rPr>
-                <w:lastRenderedPageBreak/>
                 <w:t xml:space="preserve">Sipper, M. et al., 1997. </w:t>
               </w:r>
               <w:r>
@@ -4531,6 +4417,8 @@
                 <w:t>Third ed. s.l.:Morgan Kaufmann.</w:t>
               </w:r>
             </w:p>
+            <w:bookmarkStart w:id="1" w:name="_GoBack"/>
+            <w:bookmarkEnd w:id="1"/>
             <w:p>
               <w:pPr>
                 <w:spacing w:line="264" w:lineRule="auto"/>
@@ -4936,7 +4824,7 @@
                               <w:color w:val="FFFFFF" w:themeColor="background1"/>
                               <w:szCs w:val="20"/>
                             </w:rPr>
-                            <w:t>16</w:t>
+                            <w:t>18</w:t>
                           </w:r>
                           <w:r>
                             <w:rPr>
@@ -5025,7 +4913,7 @@
                         <w:color w:val="FFFFFF" w:themeColor="background1"/>
                         <w:szCs w:val="20"/>
                       </w:rPr>
-                      <w:t>16</w:t>
+                      <w:t>18</w:t>
                     </w:r>
                     <w:r>
                       <w:rPr>
@@ -5393,7 +5281,7 @@
                               <w:color w:val="FFFFFF" w:themeColor="background1"/>
                               <w:szCs w:val="20"/>
                             </w:rPr>
-                            <w:t>15</w:t>
+                            <w:t>17</w:t>
                           </w:r>
                           <w:r>
                             <w:rPr>
@@ -5482,7 +5370,7 @@
                         <w:color w:val="FFFFFF" w:themeColor="background1"/>
                         <w:szCs w:val="20"/>
                       </w:rPr>
-                      <w:t>15</w:t>
+                      <w:t>17</w:t>
                     </w:r>
                     <w:r>
                       <w:rPr>
@@ -6571,7 +6459,7 @@
   <w:style w:type="paragraph" w:default="1" w:styleId="Normal">
     <w:name w:val="Normal"/>
     <w:qFormat/>
-    <w:rsid w:val="0005180B"/>
+    <w:rsid w:val="0069238B"/>
     <w:pPr>
       <w:spacing w:after="160" w:line="360" w:lineRule="auto"/>
       <w:jc w:val="both"/>
@@ -6589,7 +6477,7 @@
     <w:link w:val="Heading1Char"/>
     <w:uiPriority w:val="9"/>
     <w:qFormat/>
-    <w:rsid w:val="00205E1F"/>
+    <w:rsid w:val="00F270B7"/>
     <w:pPr>
       <w:keepNext/>
       <w:keepLines/>
@@ -6822,7 +6710,7 @@
     <w:basedOn w:val="DefaultParagraphFont"/>
     <w:link w:val="Heading1"/>
     <w:uiPriority w:val="9"/>
-    <w:rsid w:val="00205E1F"/>
+    <w:rsid w:val="00F270B7"/>
     <w:rPr>
       <w:rFonts w:asciiTheme="majorHAnsi" w:eastAsiaTheme="majorEastAsia" w:hAnsiTheme="majorHAnsi" w:cstheme="majorBidi"/>
       <w:bCs/>
@@ -7677,7 +7565,7 @@
   <w:style w:type="paragraph" w:default="1" w:styleId="Normal">
     <w:name w:val="Normal"/>
     <w:qFormat/>
-    <w:rsid w:val="0005180B"/>
+    <w:rsid w:val="0069238B"/>
     <w:pPr>
       <w:spacing w:after="160" w:line="360" w:lineRule="auto"/>
       <w:jc w:val="both"/>
@@ -7695,7 +7583,7 @@
     <w:link w:val="Heading1Char"/>
     <w:uiPriority w:val="9"/>
     <w:qFormat/>
-    <w:rsid w:val="00205E1F"/>
+    <w:rsid w:val="00F270B7"/>
     <w:pPr>
       <w:keepNext/>
       <w:keepLines/>
@@ -7928,7 +7816,7 @@
     <w:basedOn w:val="DefaultParagraphFont"/>
     <w:link w:val="Heading1"/>
     <w:uiPriority w:val="9"/>
-    <w:rsid w:val="00205E1F"/>
+    <w:rsid w:val="00F270B7"/>
     <w:rPr>
       <w:rFonts w:asciiTheme="majorHAnsi" w:eastAsiaTheme="majorEastAsia" w:hAnsiTheme="majorHAnsi" w:cstheme="majorBidi"/>
       <w:bCs/>
@@ -9278,7 +9166,7 @@
 </file>
 
 <file path=customXml/itemProps2.xml><?xml version="1.0" encoding="utf-8"?>
-<ds:datastoreItem xmlns:ds="http://schemas.openxmlformats.org/officeDocument/2006/customXml" ds:itemID="{DF7C1C13-C9EC-410B-A015-C0D7DDD8D1F6}">
+<ds:datastoreItem xmlns:ds="http://schemas.openxmlformats.org/officeDocument/2006/customXml" ds:itemID="{3ABA5183-1AD9-416F-8360-83895577E8A7}">
   <ds:schemaRefs>
     <ds:schemaRef ds:uri="http://schemas.openxmlformats.org/officeDocument/2006/bibliography"/>
   </ds:schemaRefs>

</xml_diff>